<commit_message>
atualização planilha de requisitos incluindo tabela Fibonacci
</commit_message>
<xml_diff>
--- a/Gestão/TurtleLife - Documentação.docx
+++ b/Gestão/TurtleLife - Documentação.docx
@@ -24,7 +24,6 @@
     <w:p>
       <w:pPr>
         <w:spacing w:after="0"/>
-        <w:jc w:val="center"/>
         <w:rPr>
           <w:rFonts w:ascii="Arial" w:eastAsia="Arial" w:hAnsi="Arial" w:cs="Arial"/>
           <w:sz w:val="24"/>
@@ -92,11 +91,19 @@
         <w:spacing w:after="0"/>
         <w:jc w:val="center"/>
         <w:rPr>
-          <w:rFonts w:ascii="Arial" w:eastAsia="Arial" w:hAnsi="Arial" w:cs="Arial"/>
-          <w:sz w:val="24"/>
-          <w:szCs w:val="24"/>
-        </w:rPr>
-      </w:pPr>
+          <w:rFonts w:ascii="Arial" w:hAnsi="Arial" w:cs="Arial"/>
+          <w:sz w:val="24"/>
+          <w:szCs w:val="24"/>
+        </w:rPr>
+      </w:pPr>
+      <w:r>
+        <w:rPr>
+          <w:rFonts w:ascii="Arial" w:hAnsi="Arial" w:cs="Arial"/>
+          <w:sz w:val="24"/>
+          <w:szCs w:val="24"/>
+        </w:rPr>
+        <w:t>Caíque N. Rodrigues</w:t>
+      </w:r>
     </w:p>
     <w:p>
       <w:pPr>
@@ -114,8 +121,18 @@
           <w:sz w:val="24"/>
           <w:szCs w:val="24"/>
         </w:rPr>
-        <w:t>Caíque N. Rodrigues</w:t>
-      </w:r>
+        <w:t xml:space="preserve">Laís </w:t>
+      </w:r>
+      <w:proofErr w:type="spellStart"/>
+      <w:r>
+        <w:rPr>
+          <w:rFonts w:ascii="Arial" w:hAnsi="Arial" w:cs="Arial"/>
+          <w:sz w:val="24"/>
+          <w:szCs w:val="24"/>
+        </w:rPr>
+        <w:t>Tejon</w:t>
+      </w:r>
+      <w:proofErr w:type="spellEnd"/>
     </w:p>
     <w:p>
       <w:pPr>
@@ -133,18 +150,8 @@
           <w:sz w:val="24"/>
           <w:szCs w:val="24"/>
         </w:rPr>
-        <w:t xml:space="preserve">Laís </w:t>
-      </w:r>
-      <w:proofErr w:type="spellStart"/>
-      <w:r>
-        <w:rPr>
-          <w:rFonts w:ascii="Arial" w:hAnsi="Arial" w:cs="Arial"/>
-          <w:sz w:val="24"/>
-          <w:szCs w:val="24"/>
-        </w:rPr>
-        <w:t>Tejon</w:t>
-      </w:r>
-      <w:proofErr w:type="spellEnd"/>
+        <w:t>Rafael Luzetti Herrera</w:t>
+      </w:r>
     </w:p>
     <w:p>
       <w:pPr>
@@ -162,7 +169,7 @@
           <w:sz w:val="24"/>
           <w:szCs w:val="24"/>
         </w:rPr>
-        <w:t>Rafael Luzetti Herrera</w:t>
+        <w:t>Lucas Felix</w:t>
       </w:r>
     </w:p>
     <w:p>
@@ -181,8 +188,18 @@
           <w:sz w:val="24"/>
           <w:szCs w:val="24"/>
         </w:rPr>
-        <w:t>Lucas Felix</w:t>
-      </w:r>
+        <w:t xml:space="preserve">Leonardo </w:t>
+      </w:r>
+      <w:proofErr w:type="spellStart"/>
+      <w:r>
+        <w:rPr>
+          <w:rFonts w:ascii="Arial" w:hAnsi="Arial" w:cs="Arial"/>
+          <w:sz w:val="24"/>
+          <w:szCs w:val="24"/>
+        </w:rPr>
+        <w:t>Amanci</w:t>
+      </w:r>
+      <w:proofErr w:type="spellEnd"/>
     </w:p>
     <w:p>
       <w:pPr>
@@ -200,18 +217,8 @@
           <w:sz w:val="24"/>
           <w:szCs w:val="24"/>
         </w:rPr>
-        <w:t xml:space="preserve">Leonardo </w:t>
-      </w:r>
-      <w:proofErr w:type="spellStart"/>
-      <w:r>
-        <w:rPr>
-          <w:rFonts w:ascii="Arial" w:hAnsi="Arial" w:cs="Arial"/>
-          <w:sz w:val="24"/>
-          <w:szCs w:val="24"/>
-        </w:rPr>
-        <w:t>Amanci</w:t>
-      </w:r>
-      <w:proofErr w:type="spellEnd"/>
+        <w:t>José Fabiano de Cristo Silva</w:t>
+      </w:r>
     </w:p>
     <w:p>
       <w:pPr>
@@ -223,14 +230,6 @@
           <w:szCs w:val="24"/>
         </w:rPr>
       </w:pPr>
-      <w:r>
-        <w:rPr>
-          <w:rFonts w:ascii="Arial" w:hAnsi="Arial" w:cs="Arial"/>
-          <w:sz w:val="24"/>
-          <w:szCs w:val="24"/>
-        </w:rPr>
-        <w:t>José Fabiano de Cristo Silva</w:t>
-      </w:r>
     </w:p>
     <w:p>
       <w:pPr>
@@ -308,6 +307,16 @@
           <w:szCs w:val="24"/>
         </w:rPr>
       </w:pPr>
+      <w:r>
+        <w:rPr>
+          <w:rFonts w:ascii="Arial" w:hAnsi="Arial" w:cs="Arial"/>
+          <w:b/>
+          <w:bCs/>
+          <w:sz w:val="24"/>
+          <w:szCs w:val="24"/>
+        </w:rPr>
+        <w:t>TURTLELIFE</w:t>
+      </w:r>
     </w:p>
     <w:p>
       <w:pPr>
@@ -319,6 +328,461 @@
           <w:szCs w:val="24"/>
         </w:rPr>
       </w:pPr>
+    </w:p>
+    <w:p>
+      <w:pPr>
+        <w:spacing w:after="0"/>
+        <w:jc w:val="center"/>
+        <w:rPr>
+          <w:rFonts w:ascii="Arial" w:hAnsi="Arial" w:cs="Arial"/>
+          <w:sz w:val="24"/>
+          <w:szCs w:val="24"/>
+        </w:rPr>
+      </w:pPr>
+    </w:p>
+    <w:p>
+      <w:pPr>
+        <w:spacing w:after="0"/>
+        <w:jc w:val="center"/>
+        <w:rPr>
+          <w:rFonts w:ascii="Arial" w:hAnsi="Arial" w:cs="Arial"/>
+          <w:sz w:val="24"/>
+          <w:szCs w:val="24"/>
+        </w:rPr>
+      </w:pPr>
+    </w:p>
+    <w:p>
+      <w:pPr>
+        <w:spacing w:after="0"/>
+        <w:jc w:val="center"/>
+        <w:rPr>
+          <w:rFonts w:ascii="Arial" w:hAnsi="Arial" w:cs="Arial"/>
+          <w:sz w:val="24"/>
+          <w:szCs w:val="24"/>
+        </w:rPr>
+      </w:pPr>
+    </w:p>
+    <w:p>
+      <w:pPr>
+        <w:spacing w:after="0"/>
+        <w:jc w:val="center"/>
+        <w:rPr>
+          <w:rFonts w:ascii="Arial" w:hAnsi="Arial" w:cs="Arial"/>
+          <w:sz w:val="24"/>
+          <w:szCs w:val="24"/>
+        </w:rPr>
+      </w:pPr>
+    </w:p>
+    <w:p>
+      <w:pPr>
+        <w:spacing w:after="0"/>
+        <w:jc w:val="center"/>
+        <w:rPr>
+          <w:rFonts w:ascii="Arial" w:hAnsi="Arial" w:cs="Arial"/>
+          <w:sz w:val="24"/>
+          <w:szCs w:val="24"/>
+        </w:rPr>
+      </w:pPr>
+    </w:p>
+    <w:p>
+      <w:pPr>
+        <w:spacing w:after="0"/>
+        <w:jc w:val="center"/>
+        <w:rPr>
+          <w:rFonts w:ascii="Arial" w:hAnsi="Arial" w:cs="Arial"/>
+          <w:sz w:val="24"/>
+          <w:szCs w:val="24"/>
+        </w:rPr>
+      </w:pPr>
+    </w:p>
+    <w:p>
+      <w:pPr>
+        <w:spacing w:after="0"/>
+        <w:jc w:val="center"/>
+        <w:rPr>
+          <w:rFonts w:ascii="Arial" w:hAnsi="Arial" w:cs="Arial"/>
+          <w:sz w:val="24"/>
+          <w:szCs w:val="24"/>
+        </w:rPr>
+      </w:pPr>
+    </w:p>
+    <w:p>
+      <w:pPr>
+        <w:spacing w:after="0"/>
+        <w:jc w:val="center"/>
+        <w:rPr>
+          <w:rFonts w:ascii="Arial" w:hAnsi="Arial" w:cs="Arial"/>
+          <w:sz w:val="24"/>
+          <w:szCs w:val="24"/>
+        </w:rPr>
+      </w:pPr>
+    </w:p>
+    <w:p>
+      <w:pPr>
+        <w:spacing w:after="0"/>
+        <w:jc w:val="center"/>
+        <w:rPr>
+          <w:rFonts w:ascii="Arial" w:hAnsi="Arial" w:cs="Arial"/>
+          <w:sz w:val="24"/>
+          <w:szCs w:val="24"/>
+        </w:rPr>
+      </w:pPr>
+    </w:p>
+    <w:p>
+      <w:pPr>
+        <w:spacing w:after="0"/>
+        <w:jc w:val="center"/>
+        <w:rPr>
+          <w:rFonts w:ascii="Arial" w:hAnsi="Arial" w:cs="Arial"/>
+          <w:sz w:val="24"/>
+          <w:szCs w:val="24"/>
+        </w:rPr>
+      </w:pPr>
+    </w:p>
+    <w:p>
+      <w:pPr>
+        <w:spacing w:after="0"/>
+        <w:jc w:val="center"/>
+        <w:rPr>
+          <w:rFonts w:ascii="Arial" w:hAnsi="Arial" w:cs="Arial"/>
+          <w:sz w:val="24"/>
+          <w:szCs w:val="24"/>
+        </w:rPr>
+      </w:pPr>
+    </w:p>
+    <w:p>
+      <w:pPr>
+        <w:spacing w:after="0"/>
+        <w:jc w:val="center"/>
+        <w:rPr>
+          <w:rFonts w:ascii="Arial" w:hAnsi="Arial" w:cs="Arial"/>
+          <w:sz w:val="24"/>
+          <w:szCs w:val="24"/>
+        </w:rPr>
+      </w:pPr>
+    </w:p>
+    <w:p>
+      <w:pPr>
+        <w:spacing w:after="0"/>
+        <w:jc w:val="center"/>
+        <w:rPr>
+          <w:rFonts w:ascii="Arial" w:hAnsi="Arial" w:cs="Arial"/>
+          <w:sz w:val="24"/>
+          <w:szCs w:val="24"/>
+        </w:rPr>
+      </w:pPr>
+    </w:p>
+    <w:p>
+      <w:pPr>
+        <w:spacing w:after="0"/>
+        <w:rPr>
+          <w:rFonts w:ascii="Arial" w:hAnsi="Arial" w:cs="Arial"/>
+          <w:sz w:val="24"/>
+          <w:szCs w:val="24"/>
+        </w:rPr>
+      </w:pPr>
+    </w:p>
+    <w:p>
+      <w:pPr>
+        <w:spacing w:after="0"/>
+        <w:jc w:val="center"/>
+        <w:rPr>
+          <w:rFonts w:ascii="Arial" w:hAnsi="Arial" w:cs="Arial"/>
+          <w:sz w:val="24"/>
+          <w:szCs w:val="24"/>
+        </w:rPr>
+      </w:pPr>
+    </w:p>
+    <w:p>
+      <w:pPr>
+        <w:spacing w:after="0"/>
+        <w:jc w:val="center"/>
+        <w:rPr>
+          <w:rFonts w:ascii="Arial" w:hAnsi="Arial" w:cs="Arial"/>
+          <w:sz w:val="24"/>
+          <w:szCs w:val="24"/>
+        </w:rPr>
+      </w:pPr>
+    </w:p>
+    <w:p>
+      <w:pPr>
+        <w:spacing w:after="0"/>
+        <w:jc w:val="center"/>
+        <w:rPr>
+          <w:rFonts w:ascii="Arial" w:hAnsi="Arial" w:cs="Arial"/>
+          <w:sz w:val="24"/>
+          <w:szCs w:val="24"/>
+        </w:rPr>
+      </w:pPr>
+      <w:r>
+        <w:rPr>
+          <w:rFonts w:ascii="Arial" w:hAnsi="Arial" w:cs="Arial"/>
+          <w:sz w:val="24"/>
+          <w:szCs w:val="24"/>
+        </w:rPr>
+        <w:t>SÃO PAULO</w:t>
+      </w:r>
+    </w:p>
+    <w:p>
+      <w:pPr>
+        <w:spacing w:after="0"/>
+        <w:jc w:val="center"/>
+        <w:rPr>
+          <w:rFonts w:ascii="Arial" w:hAnsi="Arial" w:cs="Arial"/>
+          <w:sz w:val="24"/>
+          <w:szCs w:val="24"/>
+        </w:rPr>
+      </w:pPr>
+      <w:r>
+        <w:rPr>
+          <w:rFonts w:ascii="Arial" w:hAnsi="Arial" w:cs="Arial"/>
+          <w:sz w:val="24"/>
+          <w:szCs w:val="24"/>
+        </w:rPr>
+        <w:t>2020</w:t>
+      </w:r>
+    </w:p>
+    <w:p>
+      <w:pPr>
+        <w:spacing w:after="0"/>
+        <w:jc w:val="center"/>
+        <w:rPr>
+          <w:rFonts w:ascii="Arial" w:hAnsi="Arial" w:cs="Arial"/>
+          <w:szCs w:val="24"/>
+        </w:rPr>
+      </w:pPr>
+    </w:p>
+    <w:p>
+      <w:pPr>
+        <w:spacing w:after="0"/>
+        <w:jc w:val="center"/>
+        <w:rPr>
+          <w:rFonts w:ascii="Arial" w:hAnsi="Arial" w:cs="Arial"/>
+          <w:sz w:val="24"/>
+          <w:szCs w:val="24"/>
+        </w:rPr>
+      </w:pPr>
+      <w:r>
+        <w:rPr>
+          <w:rFonts w:ascii="Arial" w:hAnsi="Arial" w:cs="Arial"/>
+          <w:sz w:val="24"/>
+          <w:szCs w:val="24"/>
+        </w:rPr>
+        <w:t>Caíque N. Rodrigues</w:t>
+      </w:r>
+    </w:p>
+    <w:p>
+      <w:pPr>
+        <w:spacing w:after="0"/>
+        <w:jc w:val="center"/>
+        <w:rPr>
+          <w:rFonts w:ascii="Arial" w:hAnsi="Arial" w:cs="Arial"/>
+          <w:sz w:val="24"/>
+          <w:szCs w:val="24"/>
+        </w:rPr>
+      </w:pPr>
+      <w:r>
+        <w:rPr>
+          <w:rFonts w:ascii="Arial" w:hAnsi="Arial" w:cs="Arial"/>
+          <w:sz w:val="24"/>
+          <w:szCs w:val="24"/>
+        </w:rPr>
+        <w:t xml:space="preserve">Laís </w:t>
+      </w:r>
+      <w:proofErr w:type="spellStart"/>
+      <w:r>
+        <w:rPr>
+          <w:rFonts w:ascii="Arial" w:hAnsi="Arial" w:cs="Arial"/>
+          <w:sz w:val="24"/>
+          <w:szCs w:val="24"/>
+        </w:rPr>
+        <w:t>Tejon</w:t>
+      </w:r>
+      <w:proofErr w:type="spellEnd"/>
+    </w:p>
+    <w:p>
+      <w:pPr>
+        <w:spacing w:after="0"/>
+        <w:jc w:val="center"/>
+        <w:rPr>
+          <w:rFonts w:ascii="Arial" w:hAnsi="Arial" w:cs="Arial"/>
+          <w:sz w:val="24"/>
+          <w:szCs w:val="24"/>
+        </w:rPr>
+      </w:pPr>
+      <w:r>
+        <w:rPr>
+          <w:rFonts w:ascii="Arial" w:hAnsi="Arial" w:cs="Arial"/>
+          <w:sz w:val="24"/>
+          <w:szCs w:val="24"/>
+        </w:rPr>
+        <w:t>Rafael Luzetti Herrera</w:t>
+      </w:r>
+    </w:p>
+    <w:p>
+      <w:pPr>
+        <w:spacing w:after="0"/>
+        <w:jc w:val="center"/>
+        <w:rPr>
+          <w:rFonts w:ascii="Arial" w:hAnsi="Arial" w:cs="Arial"/>
+          <w:sz w:val="24"/>
+          <w:szCs w:val="24"/>
+        </w:rPr>
+      </w:pPr>
+      <w:r>
+        <w:rPr>
+          <w:rFonts w:ascii="Arial" w:hAnsi="Arial" w:cs="Arial"/>
+          <w:sz w:val="24"/>
+          <w:szCs w:val="24"/>
+        </w:rPr>
+        <w:t>Lucas Felix</w:t>
+      </w:r>
+    </w:p>
+    <w:p>
+      <w:pPr>
+        <w:spacing w:after="0"/>
+        <w:jc w:val="center"/>
+        <w:rPr>
+          <w:rFonts w:ascii="Arial" w:hAnsi="Arial" w:cs="Arial"/>
+          <w:sz w:val="24"/>
+          <w:szCs w:val="24"/>
+        </w:rPr>
+      </w:pPr>
+      <w:r>
+        <w:rPr>
+          <w:rFonts w:ascii="Arial" w:hAnsi="Arial" w:cs="Arial"/>
+          <w:sz w:val="24"/>
+          <w:szCs w:val="24"/>
+        </w:rPr>
+        <w:t xml:space="preserve">Leonardo </w:t>
+      </w:r>
+      <w:proofErr w:type="spellStart"/>
+      <w:r>
+        <w:rPr>
+          <w:rFonts w:ascii="Arial" w:hAnsi="Arial" w:cs="Arial"/>
+          <w:sz w:val="24"/>
+          <w:szCs w:val="24"/>
+        </w:rPr>
+        <w:t>Amanci</w:t>
+      </w:r>
+      <w:proofErr w:type="spellEnd"/>
+    </w:p>
+    <w:p>
+      <w:pPr>
+        <w:spacing w:after="0"/>
+        <w:jc w:val="center"/>
+        <w:rPr>
+          <w:rFonts w:ascii="Arial" w:hAnsi="Arial" w:cs="Arial"/>
+          <w:sz w:val="24"/>
+          <w:szCs w:val="24"/>
+        </w:rPr>
+      </w:pPr>
+      <w:r>
+        <w:rPr>
+          <w:rFonts w:ascii="Arial" w:hAnsi="Arial" w:cs="Arial"/>
+          <w:sz w:val="24"/>
+          <w:szCs w:val="24"/>
+        </w:rPr>
+        <w:t>José Fabiano de Cristo Silva</w:t>
+      </w:r>
+    </w:p>
+    <w:p>
+      <w:pPr>
+        <w:spacing w:after="0"/>
+        <w:jc w:val="center"/>
+        <w:rPr>
+          <w:rFonts w:ascii="Arial" w:hAnsi="Arial" w:cs="Arial"/>
+          <w:sz w:val="24"/>
+          <w:szCs w:val="24"/>
+        </w:rPr>
+      </w:pPr>
+    </w:p>
+    <w:p>
+      <w:pPr>
+        <w:spacing w:after="0"/>
+        <w:jc w:val="center"/>
+        <w:rPr>
+          <w:rFonts w:ascii="Arial" w:hAnsi="Arial" w:cs="Arial"/>
+          <w:sz w:val="24"/>
+          <w:szCs w:val="24"/>
+        </w:rPr>
+      </w:pPr>
+    </w:p>
+    <w:p>
+      <w:pPr>
+        <w:spacing w:after="0"/>
+        <w:jc w:val="center"/>
+        <w:rPr>
+          <w:rFonts w:ascii="Arial" w:hAnsi="Arial" w:cs="Arial"/>
+          <w:sz w:val="24"/>
+          <w:szCs w:val="24"/>
+        </w:rPr>
+      </w:pPr>
+    </w:p>
+    <w:p>
+      <w:pPr>
+        <w:spacing w:after="0"/>
+        <w:jc w:val="center"/>
+        <w:rPr>
+          <w:rFonts w:ascii="Arial" w:hAnsi="Arial" w:cs="Arial"/>
+          <w:sz w:val="24"/>
+          <w:szCs w:val="24"/>
+        </w:rPr>
+      </w:pPr>
+    </w:p>
+    <w:p>
+      <w:pPr>
+        <w:spacing w:after="0"/>
+        <w:jc w:val="center"/>
+        <w:rPr>
+          <w:rFonts w:ascii="Arial" w:hAnsi="Arial" w:cs="Arial"/>
+          <w:sz w:val="24"/>
+          <w:szCs w:val="24"/>
+        </w:rPr>
+      </w:pPr>
+    </w:p>
+    <w:p>
+      <w:pPr>
+        <w:spacing w:after="0"/>
+        <w:jc w:val="center"/>
+        <w:rPr>
+          <w:rFonts w:ascii="Arial" w:hAnsi="Arial" w:cs="Arial"/>
+          <w:sz w:val="24"/>
+          <w:szCs w:val="24"/>
+        </w:rPr>
+      </w:pPr>
+    </w:p>
+    <w:p>
+      <w:pPr>
+        <w:spacing w:after="0"/>
+        <w:rPr>
+          <w:rFonts w:ascii="Arial" w:hAnsi="Arial" w:cs="Arial"/>
+          <w:sz w:val="24"/>
+          <w:szCs w:val="24"/>
+        </w:rPr>
+      </w:pPr>
+    </w:p>
+    <w:p>
+      <w:pPr>
+        <w:spacing w:after="0"/>
+        <w:jc w:val="center"/>
+        <w:rPr>
+          <w:rFonts w:ascii="Arial" w:hAnsi="Arial" w:cs="Arial"/>
+          <w:sz w:val="24"/>
+          <w:szCs w:val="24"/>
+        </w:rPr>
+      </w:pPr>
+    </w:p>
+    <w:p>
+      <w:pPr>
+        <w:spacing w:after="0"/>
+        <w:jc w:val="center"/>
+        <w:rPr>
+          <w:rFonts w:ascii="Arial" w:hAnsi="Arial" w:cs="Arial"/>
+          <w:sz w:val="24"/>
+          <w:szCs w:val="24"/>
+        </w:rPr>
+      </w:pPr>
       <w:r>
         <w:rPr>
           <w:rFonts w:ascii="Arial" w:hAnsi="Arial" w:cs="Arial"/>
@@ -336,7 +800,6 @@
         <w:jc w:val="center"/>
         <w:rPr>
           <w:rFonts w:ascii="Arial" w:hAnsi="Arial" w:cs="Arial"/>
-          <w:sz w:val="24"/>
           <w:szCs w:val="24"/>
         </w:rPr>
       </w:pPr>
@@ -347,7 +810,16 @@
         <w:jc w:val="center"/>
         <w:rPr>
           <w:rFonts w:ascii="Arial" w:hAnsi="Arial" w:cs="Arial"/>
-          <w:sz w:val="24"/>
+          <w:szCs w:val="24"/>
+        </w:rPr>
+      </w:pPr>
+    </w:p>
+    <w:p>
+      <w:pPr>
+        <w:spacing w:after="0"/>
+        <w:jc w:val="both"/>
+        <w:rPr>
+          <w:rFonts w:ascii="Arial" w:hAnsi="Arial" w:cs="Arial"/>
           <w:szCs w:val="24"/>
         </w:rPr>
       </w:pPr>
@@ -358,7 +830,6 @@
         <w:jc w:val="center"/>
         <w:rPr>
           <w:rFonts w:ascii="Arial" w:hAnsi="Arial" w:cs="Arial"/>
-          <w:sz w:val="24"/>
           <w:szCs w:val="24"/>
         </w:rPr>
       </w:pPr>
@@ -369,7 +840,6 @@
         <w:jc w:val="center"/>
         <w:rPr>
           <w:rFonts w:ascii="Arial" w:hAnsi="Arial" w:cs="Arial"/>
-          <w:sz w:val="24"/>
           <w:szCs w:val="24"/>
         </w:rPr>
       </w:pPr>
@@ -380,7 +850,6 @@
         <w:jc w:val="center"/>
         <w:rPr>
           <w:rFonts w:ascii="Arial" w:hAnsi="Arial" w:cs="Arial"/>
-          <w:sz w:val="24"/>
           <w:szCs w:val="24"/>
         </w:rPr>
       </w:pPr>
@@ -391,7 +860,6 @@
         <w:jc w:val="center"/>
         <w:rPr>
           <w:rFonts w:ascii="Arial" w:hAnsi="Arial" w:cs="Arial"/>
-          <w:sz w:val="24"/>
           <w:szCs w:val="24"/>
         </w:rPr>
       </w:pPr>
@@ -402,7 +870,6 @@
         <w:jc w:val="center"/>
         <w:rPr>
           <w:rFonts w:ascii="Arial" w:hAnsi="Arial" w:cs="Arial"/>
-          <w:sz w:val="24"/>
           <w:szCs w:val="24"/>
         </w:rPr>
       </w:pPr>
@@ -413,7 +880,6 @@
         <w:jc w:val="center"/>
         <w:rPr>
           <w:rFonts w:ascii="Arial" w:hAnsi="Arial" w:cs="Arial"/>
-          <w:sz w:val="24"/>
           <w:szCs w:val="24"/>
         </w:rPr>
       </w:pPr>
@@ -424,7 +890,6 @@
         <w:jc w:val="center"/>
         <w:rPr>
           <w:rFonts w:ascii="Arial" w:hAnsi="Arial" w:cs="Arial"/>
-          <w:sz w:val="24"/>
           <w:szCs w:val="24"/>
         </w:rPr>
       </w:pPr>
@@ -435,10 +900,100 @@
         <w:jc w:val="center"/>
         <w:rPr>
           <w:rFonts w:ascii="Arial" w:hAnsi="Arial" w:cs="Arial"/>
-          <w:sz w:val="24"/>
-          <w:szCs w:val="24"/>
-        </w:rPr>
-      </w:pPr>
+          <w:szCs w:val="24"/>
+        </w:rPr>
+      </w:pPr>
+    </w:p>
+    <w:p>
+      <w:pPr>
+        <w:spacing w:after="0" w:line="360" w:lineRule="auto"/>
+        <w:ind w:left="4536"/>
+        <w:rPr>
+          <w:rFonts w:ascii="Arial" w:hAnsi="Arial" w:cs="Arial"/>
+          <w:sz w:val="20"/>
+          <w:szCs w:val="20"/>
+        </w:rPr>
+      </w:pPr>
+      <w:r>
+        <w:rPr>
+          <w:rFonts w:ascii="Arial" w:hAnsi="Arial" w:cs="Arial"/>
+          <w:sz w:val="20"/>
+          <w:szCs w:val="20"/>
+        </w:rPr>
+        <w:t xml:space="preserve">Trabalho de para obtenção de menção parcial do curso de Analise e Desenvolvimento de Sistemas da Faculdade de tecnologia Bandeirantes, sob orientação dos Professores Fernando Brandão, Eduardo </w:t>
+      </w:r>
+      <w:proofErr w:type="spellStart"/>
+      <w:r>
+        <w:rPr>
+          <w:rFonts w:ascii="Arial" w:hAnsi="Arial" w:cs="Arial"/>
+          <w:sz w:val="20"/>
+          <w:szCs w:val="20"/>
+        </w:rPr>
+        <w:t>Verri</w:t>
+      </w:r>
+      <w:proofErr w:type="spellEnd"/>
+      <w:r>
+        <w:rPr>
+          <w:rFonts w:ascii="Arial" w:hAnsi="Arial" w:cs="Arial"/>
+          <w:sz w:val="20"/>
+          <w:szCs w:val="20"/>
+        </w:rPr>
+        <w:t xml:space="preserve">, Claudio </w:t>
+      </w:r>
+      <w:proofErr w:type="spellStart"/>
+      <w:r>
+        <w:rPr>
+          <w:rFonts w:ascii="Arial" w:hAnsi="Arial" w:cs="Arial"/>
+          <w:sz w:val="20"/>
+          <w:szCs w:val="20"/>
+        </w:rPr>
+        <w:t>Frizzarini</w:t>
+      </w:r>
+      <w:proofErr w:type="spellEnd"/>
+      <w:r>
+        <w:rPr>
+          <w:rFonts w:ascii="Arial" w:hAnsi="Arial" w:cs="Arial"/>
+          <w:sz w:val="20"/>
+          <w:szCs w:val="20"/>
+        </w:rPr>
+        <w:t xml:space="preserve">, Thiago Gimenez, Célia </w:t>
+      </w:r>
+      <w:proofErr w:type="spellStart"/>
+      <w:r>
+        <w:rPr>
+          <w:rFonts w:ascii="Arial" w:hAnsi="Arial" w:cs="Arial"/>
+          <w:sz w:val="20"/>
+          <w:szCs w:val="20"/>
+        </w:rPr>
+        <w:t>Taniwaki</w:t>
+      </w:r>
+      <w:proofErr w:type="spellEnd"/>
+      <w:r>
+        <w:rPr>
+          <w:rFonts w:ascii="Arial" w:hAnsi="Arial" w:cs="Arial"/>
+          <w:sz w:val="20"/>
+          <w:szCs w:val="20"/>
+        </w:rPr>
+        <w:t xml:space="preserve"> e a coordenadora socioemocional </w:t>
+      </w:r>
+      <w:proofErr w:type="spellStart"/>
+      <w:r>
+        <w:rPr>
+          <w:rFonts w:ascii="Arial" w:hAnsi="Arial" w:cs="Arial"/>
+          <w:sz w:val="20"/>
+          <w:szCs w:val="20"/>
+        </w:rPr>
+        <w:t>Kaline</w:t>
+      </w:r>
+      <w:proofErr w:type="spellEnd"/>
+      <w:r>
+        <w:rPr>
+          <w:rFonts w:ascii="Arial" w:hAnsi="Arial" w:cs="Arial"/>
+          <w:sz w:val="20"/>
+          <w:szCs w:val="20"/>
+        </w:rPr>
+        <w:t xml:space="preserve"> Barreira. </w:t>
+      </w:r>
     </w:p>
     <w:p>
       <w:pPr>
@@ -446,7 +1001,6 @@
         <w:jc w:val="center"/>
         <w:rPr>
           <w:rFonts w:ascii="Arial" w:hAnsi="Arial" w:cs="Arial"/>
-          <w:sz w:val="24"/>
           <w:szCs w:val="24"/>
         </w:rPr>
       </w:pPr>
@@ -457,7 +1011,6 @@
         <w:jc w:val="center"/>
         <w:rPr>
           <w:rFonts w:ascii="Arial" w:hAnsi="Arial" w:cs="Arial"/>
-          <w:sz w:val="24"/>
           <w:szCs w:val="24"/>
         </w:rPr>
       </w:pPr>
@@ -468,7 +1021,6 @@
         <w:jc w:val="center"/>
         <w:rPr>
           <w:rFonts w:ascii="Arial" w:hAnsi="Arial" w:cs="Arial"/>
-          <w:sz w:val="24"/>
           <w:szCs w:val="24"/>
         </w:rPr>
       </w:pPr>
@@ -479,7 +1031,6 @@
         <w:jc w:val="center"/>
         <w:rPr>
           <w:rFonts w:ascii="Arial" w:hAnsi="Arial" w:cs="Arial"/>
-          <w:sz w:val="24"/>
           <w:szCs w:val="24"/>
         </w:rPr>
       </w:pPr>
@@ -487,9 +1038,40 @@
     <w:p>
       <w:pPr>
         <w:spacing w:after="0"/>
-        <w:rPr>
-          <w:rFonts w:ascii="Arial" w:hAnsi="Arial" w:cs="Arial"/>
-          <w:sz w:val="24"/>
+        <w:jc w:val="both"/>
+        <w:rPr>
+          <w:rFonts w:ascii="Arial" w:hAnsi="Arial" w:cs="Arial"/>
+          <w:szCs w:val="24"/>
+        </w:rPr>
+      </w:pPr>
+    </w:p>
+    <w:p>
+      <w:pPr>
+        <w:spacing w:after="0"/>
+        <w:jc w:val="both"/>
+        <w:rPr>
+          <w:rFonts w:ascii="Arial" w:hAnsi="Arial" w:cs="Arial"/>
+          <w:szCs w:val="24"/>
+        </w:rPr>
+      </w:pPr>
+    </w:p>
+    <w:p>
+      <w:pPr>
+        <w:spacing w:after="0"/>
+        <w:jc w:val="both"/>
+        <w:rPr>
+          <w:rFonts w:ascii="Arial" w:hAnsi="Arial" w:cs="Arial"/>
+          <w:szCs w:val="24"/>
+          <w:u w:val="single"/>
+        </w:rPr>
+      </w:pPr>
+    </w:p>
+    <w:p>
+      <w:pPr>
+        <w:spacing w:after="0"/>
+        <w:jc w:val="both"/>
+        <w:rPr>
+          <w:rFonts w:ascii="Arial" w:hAnsi="Arial" w:cs="Arial"/>
           <w:szCs w:val="24"/>
         </w:rPr>
       </w:pPr>
@@ -504,6 +1086,14 @@
           <w:szCs w:val="24"/>
         </w:rPr>
       </w:pPr>
+      <w:r>
+        <w:rPr>
+          <w:rFonts w:ascii="Arial" w:hAnsi="Arial" w:cs="Arial"/>
+          <w:sz w:val="24"/>
+          <w:szCs w:val="24"/>
+        </w:rPr>
+        <w:t>SÃO PAULO</w:t>
+      </w:r>
     </w:p>
     <w:p>
       <w:pPr>
@@ -515,36 +1105,6 @@
           <w:szCs w:val="24"/>
         </w:rPr>
       </w:pPr>
-    </w:p>
-    <w:p>
-      <w:pPr>
-        <w:spacing w:after="0"/>
-        <w:jc w:val="center"/>
-        <w:rPr>
-          <w:rFonts w:ascii="Arial" w:hAnsi="Arial" w:cs="Arial"/>
-          <w:sz w:val="24"/>
-          <w:szCs w:val="24"/>
-        </w:rPr>
-      </w:pPr>
-      <w:r>
-        <w:rPr>
-          <w:rFonts w:ascii="Arial" w:hAnsi="Arial" w:cs="Arial"/>
-          <w:sz w:val="24"/>
-          <w:szCs w:val="24"/>
-        </w:rPr>
-        <w:t>SÃO PAULO</w:t>
-      </w:r>
-    </w:p>
-    <w:p>
-      <w:pPr>
-        <w:spacing w:after="0"/>
-        <w:jc w:val="center"/>
-        <w:rPr>
-          <w:rFonts w:ascii="Arial" w:hAnsi="Arial" w:cs="Arial"/>
-          <w:sz w:val="24"/>
-          <w:szCs w:val="24"/>
-        </w:rPr>
-      </w:pPr>
       <w:r>
         <w:rPr>
           <w:rFonts w:ascii="Arial" w:hAnsi="Arial" w:cs="Arial"/>
@@ -556,775 +1116,211 @@
     </w:p>
     <w:p>
       <w:pPr>
-        <w:spacing w:after="0"/>
-        <w:jc w:val="center"/>
-        <w:rPr>
-          <w:rFonts w:ascii="Arial" w:hAnsi="Arial" w:cs="Arial"/>
-          <w:szCs w:val="24"/>
-        </w:rPr>
-      </w:pPr>
-    </w:p>
-    <w:p>
-      <w:pPr>
-        <w:spacing w:after="0"/>
-        <w:jc w:val="center"/>
-        <w:rPr>
-          <w:rFonts w:ascii="Arial" w:hAnsi="Arial" w:cs="Arial"/>
-          <w:sz w:val="24"/>
-          <w:szCs w:val="24"/>
-        </w:rPr>
-      </w:pPr>
-      <w:r>
-        <w:rPr>
-          <w:rFonts w:ascii="Arial" w:hAnsi="Arial" w:cs="Arial"/>
-          <w:sz w:val="24"/>
-          <w:szCs w:val="24"/>
-        </w:rPr>
-        <w:t>Caíque N. Rodrigues</w:t>
-      </w:r>
-    </w:p>
-    <w:p>
-      <w:pPr>
-        <w:spacing w:after="0"/>
-        <w:jc w:val="center"/>
-        <w:rPr>
-          <w:rFonts w:ascii="Arial" w:hAnsi="Arial" w:cs="Arial"/>
-          <w:sz w:val="24"/>
-          <w:szCs w:val="24"/>
-        </w:rPr>
-      </w:pPr>
-      <w:r>
-        <w:rPr>
-          <w:rFonts w:ascii="Arial" w:hAnsi="Arial" w:cs="Arial"/>
-          <w:sz w:val="24"/>
-          <w:szCs w:val="24"/>
-        </w:rPr>
-        <w:t xml:space="preserve">Laís </w:t>
-      </w:r>
-      <w:proofErr w:type="spellStart"/>
-      <w:r>
-        <w:rPr>
-          <w:rFonts w:ascii="Arial" w:hAnsi="Arial" w:cs="Arial"/>
-          <w:sz w:val="24"/>
-          <w:szCs w:val="24"/>
-        </w:rPr>
-        <w:t>Tejon</w:t>
-      </w:r>
-      <w:proofErr w:type="spellEnd"/>
-    </w:p>
-    <w:p>
-      <w:pPr>
-        <w:spacing w:after="0"/>
-        <w:jc w:val="center"/>
-        <w:rPr>
-          <w:rFonts w:ascii="Arial" w:hAnsi="Arial" w:cs="Arial"/>
-          <w:sz w:val="24"/>
-          <w:szCs w:val="24"/>
-        </w:rPr>
-      </w:pPr>
-      <w:r>
-        <w:rPr>
-          <w:rFonts w:ascii="Arial" w:hAnsi="Arial" w:cs="Arial"/>
-          <w:sz w:val="24"/>
-          <w:szCs w:val="24"/>
-        </w:rPr>
-        <w:t>Rafael Luzetti Herrera</w:t>
-      </w:r>
-    </w:p>
-    <w:p>
-      <w:pPr>
-        <w:spacing w:after="0"/>
-        <w:jc w:val="center"/>
-        <w:rPr>
-          <w:rFonts w:ascii="Arial" w:hAnsi="Arial" w:cs="Arial"/>
-          <w:sz w:val="24"/>
-          <w:szCs w:val="24"/>
-        </w:rPr>
-      </w:pPr>
-      <w:r>
-        <w:rPr>
-          <w:rFonts w:ascii="Arial" w:hAnsi="Arial" w:cs="Arial"/>
-          <w:sz w:val="24"/>
-          <w:szCs w:val="24"/>
-        </w:rPr>
-        <w:t>Lucas Felix</w:t>
-      </w:r>
-    </w:p>
-    <w:p>
-      <w:pPr>
-        <w:spacing w:after="0"/>
-        <w:jc w:val="center"/>
-        <w:rPr>
-          <w:rFonts w:ascii="Arial" w:hAnsi="Arial" w:cs="Arial"/>
-          <w:sz w:val="24"/>
-          <w:szCs w:val="24"/>
-        </w:rPr>
-      </w:pPr>
-      <w:r>
-        <w:rPr>
-          <w:rFonts w:ascii="Arial" w:hAnsi="Arial" w:cs="Arial"/>
-          <w:sz w:val="24"/>
-          <w:szCs w:val="24"/>
-        </w:rPr>
-        <w:t xml:space="preserve">Leonardo </w:t>
-      </w:r>
-      <w:proofErr w:type="spellStart"/>
-      <w:r>
-        <w:rPr>
-          <w:rFonts w:ascii="Arial" w:hAnsi="Arial" w:cs="Arial"/>
-          <w:sz w:val="24"/>
-          <w:szCs w:val="24"/>
-        </w:rPr>
-        <w:t>Amanci</w:t>
-      </w:r>
-      <w:proofErr w:type="spellEnd"/>
-    </w:p>
-    <w:p>
-      <w:pPr>
-        <w:spacing w:after="0"/>
-        <w:jc w:val="center"/>
-        <w:rPr>
-          <w:rFonts w:ascii="Arial" w:hAnsi="Arial" w:cs="Arial"/>
-          <w:sz w:val="24"/>
-          <w:szCs w:val="24"/>
-        </w:rPr>
-      </w:pPr>
-      <w:r>
-        <w:rPr>
-          <w:rFonts w:ascii="Arial" w:hAnsi="Arial" w:cs="Arial"/>
-          <w:sz w:val="24"/>
-          <w:szCs w:val="24"/>
-        </w:rPr>
-        <w:lastRenderedPageBreak/>
-        <w:t>José Fabiano de Cristo Silva</w:t>
-      </w:r>
-    </w:p>
-    <w:p>
-      <w:pPr>
-        <w:spacing w:after="0"/>
-        <w:jc w:val="center"/>
-        <w:rPr>
-          <w:rFonts w:ascii="Arial" w:hAnsi="Arial" w:cs="Arial"/>
-          <w:sz w:val="24"/>
-          <w:szCs w:val="24"/>
-        </w:rPr>
-      </w:pPr>
-    </w:p>
-    <w:p>
-      <w:pPr>
-        <w:spacing w:after="0"/>
-        <w:jc w:val="center"/>
-        <w:rPr>
-          <w:rFonts w:ascii="Arial" w:hAnsi="Arial" w:cs="Arial"/>
-          <w:sz w:val="24"/>
-          <w:szCs w:val="24"/>
-        </w:rPr>
-      </w:pPr>
-    </w:p>
-    <w:p>
-      <w:pPr>
-        <w:spacing w:after="0"/>
-        <w:jc w:val="center"/>
-        <w:rPr>
-          <w:rFonts w:ascii="Arial" w:hAnsi="Arial" w:cs="Arial"/>
-          <w:sz w:val="24"/>
-          <w:szCs w:val="24"/>
-        </w:rPr>
-      </w:pPr>
-    </w:p>
-    <w:p>
-      <w:pPr>
-        <w:spacing w:after="0"/>
-        <w:jc w:val="center"/>
-        <w:rPr>
-          <w:rFonts w:ascii="Arial" w:hAnsi="Arial" w:cs="Arial"/>
-          <w:sz w:val="24"/>
-          <w:szCs w:val="24"/>
-        </w:rPr>
-      </w:pPr>
-    </w:p>
-    <w:p>
-      <w:pPr>
-        <w:spacing w:after="0"/>
-        <w:jc w:val="center"/>
-        <w:rPr>
-          <w:rFonts w:ascii="Arial" w:hAnsi="Arial" w:cs="Arial"/>
-          <w:sz w:val="24"/>
-          <w:szCs w:val="24"/>
-        </w:rPr>
-      </w:pPr>
-    </w:p>
-    <w:p>
-      <w:pPr>
-        <w:spacing w:after="0"/>
-        <w:jc w:val="center"/>
-        <w:rPr>
-          <w:rFonts w:ascii="Arial" w:hAnsi="Arial" w:cs="Arial"/>
-          <w:sz w:val="24"/>
-          <w:szCs w:val="24"/>
-        </w:rPr>
-      </w:pPr>
-    </w:p>
-    <w:p>
-      <w:pPr>
-        <w:spacing w:after="0"/>
-        <w:rPr>
-          <w:rFonts w:ascii="Arial" w:hAnsi="Arial" w:cs="Arial"/>
-          <w:sz w:val="24"/>
-          <w:szCs w:val="24"/>
-        </w:rPr>
-      </w:pPr>
-    </w:p>
-    <w:p>
-      <w:pPr>
-        <w:spacing w:after="0"/>
-        <w:jc w:val="center"/>
-        <w:rPr>
-          <w:rFonts w:ascii="Arial" w:hAnsi="Arial" w:cs="Arial"/>
-          <w:sz w:val="24"/>
-          <w:szCs w:val="24"/>
-        </w:rPr>
-      </w:pPr>
-    </w:p>
-    <w:p>
-      <w:pPr>
-        <w:spacing w:after="0"/>
-        <w:jc w:val="center"/>
-        <w:rPr>
-          <w:rFonts w:ascii="Arial" w:hAnsi="Arial" w:cs="Arial"/>
-          <w:sz w:val="24"/>
-          <w:szCs w:val="24"/>
-        </w:rPr>
-      </w:pPr>
-      <w:r>
+        <w:spacing w:line="360" w:lineRule="auto"/>
         <w:rPr>
           <w:rFonts w:ascii="Arial" w:hAnsi="Arial" w:cs="Arial"/>
           <w:b/>
           <w:bCs/>
-          <w:sz w:val="24"/>
-          <w:szCs w:val="24"/>
-        </w:rPr>
-        <w:t>TURTLELIFE</w:t>
-      </w:r>
-    </w:p>
-    <w:p>
-      <w:pPr>
-        <w:spacing w:after="0"/>
-        <w:jc w:val="center"/>
-        <w:rPr>
-          <w:rFonts w:ascii="Arial" w:hAnsi="Arial" w:cs="Arial"/>
-          <w:szCs w:val="24"/>
-        </w:rPr>
-      </w:pPr>
-    </w:p>
-    <w:p>
-      <w:pPr>
-        <w:spacing w:after="0"/>
-        <w:jc w:val="center"/>
-        <w:rPr>
-          <w:rFonts w:ascii="Arial" w:hAnsi="Arial" w:cs="Arial"/>
-          <w:szCs w:val="24"/>
-        </w:rPr>
-      </w:pPr>
-    </w:p>
-    <w:p>
-      <w:pPr>
-        <w:spacing w:after="0"/>
-        <w:jc w:val="both"/>
-        <w:rPr>
-          <w:rFonts w:ascii="Arial" w:hAnsi="Arial" w:cs="Arial"/>
-          <w:szCs w:val="24"/>
-        </w:rPr>
-      </w:pPr>
-    </w:p>
-    <w:p>
-      <w:pPr>
-        <w:spacing w:after="0"/>
-        <w:jc w:val="center"/>
-        <w:rPr>
-          <w:rFonts w:ascii="Arial" w:hAnsi="Arial" w:cs="Arial"/>
-          <w:szCs w:val="24"/>
-        </w:rPr>
-      </w:pPr>
-    </w:p>
-    <w:p>
-      <w:pPr>
-        <w:spacing w:after="0"/>
-        <w:jc w:val="center"/>
-        <w:rPr>
-          <w:rFonts w:ascii="Arial" w:hAnsi="Arial" w:cs="Arial"/>
-          <w:szCs w:val="24"/>
-        </w:rPr>
-      </w:pPr>
-    </w:p>
-    <w:p>
-      <w:pPr>
-        <w:spacing w:after="0"/>
-        <w:jc w:val="center"/>
-        <w:rPr>
-          <w:rFonts w:ascii="Arial" w:hAnsi="Arial" w:cs="Arial"/>
-          <w:szCs w:val="24"/>
-        </w:rPr>
-      </w:pPr>
-    </w:p>
-    <w:p>
-      <w:pPr>
-        <w:spacing w:after="0"/>
-        <w:jc w:val="center"/>
-        <w:rPr>
-          <w:rFonts w:ascii="Arial" w:hAnsi="Arial" w:cs="Arial"/>
-          <w:szCs w:val="24"/>
-        </w:rPr>
-      </w:pPr>
-    </w:p>
-    <w:p>
-      <w:pPr>
-        <w:spacing w:after="0"/>
-        <w:jc w:val="center"/>
-        <w:rPr>
-          <w:rFonts w:ascii="Arial" w:hAnsi="Arial" w:cs="Arial"/>
-          <w:szCs w:val="24"/>
-        </w:rPr>
-      </w:pPr>
-    </w:p>
-    <w:p>
-      <w:pPr>
-        <w:spacing w:after="0"/>
-        <w:jc w:val="center"/>
-        <w:rPr>
-          <w:rFonts w:ascii="Arial" w:hAnsi="Arial" w:cs="Arial"/>
-          <w:szCs w:val="24"/>
-        </w:rPr>
-      </w:pPr>
-    </w:p>
-    <w:p>
-      <w:pPr>
-        <w:spacing w:after="0"/>
-        <w:jc w:val="center"/>
-        <w:rPr>
-          <w:rFonts w:ascii="Arial" w:hAnsi="Arial" w:cs="Arial"/>
-          <w:szCs w:val="24"/>
-        </w:rPr>
-      </w:pPr>
-    </w:p>
-    <w:p>
-      <w:pPr>
-        <w:spacing w:after="0"/>
-        <w:jc w:val="center"/>
-        <w:rPr>
-          <w:rFonts w:ascii="Arial" w:hAnsi="Arial" w:cs="Arial"/>
-          <w:szCs w:val="24"/>
-        </w:rPr>
-      </w:pPr>
-    </w:p>
-    <w:p>
-      <w:pPr>
-        <w:spacing w:after="0" w:line="360" w:lineRule="auto"/>
-        <w:ind w:left="4536"/>
-        <w:rPr>
-          <w:rFonts w:ascii="Arial" w:hAnsi="Arial" w:cs="Arial"/>
-          <w:sz w:val="20"/>
-          <w:szCs w:val="20"/>
-        </w:rPr>
-      </w:pPr>
-      <w:r>
-        <w:rPr>
-          <w:rFonts w:ascii="Arial" w:hAnsi="Arial" w:cs="Arial"/>
-          <w:sz w:val="20"/>
-          <w:szCs w:val="20"/>
-        </w:rPr>
-        <w:t xml:space="preserve">Trabalho de para obtenção de menção parcial do curso de Analise e Desenvolvimento de Sistemas da Faculdade de tecnologia Bandeirantes, sob orientação dos Professores Fernando Brandão, Eduardo </w:t>
-      </w:r>
-      <w:proofErr w:type="spellStart"/>
-      <w:r>
-        <w:rPr>
-          <w:rFonts w:ascii="Arial" w:hAnsi="Arial" w:cs="Arial"/>
-          <w:sz w:val="20"/>
-          <w:szCs w:val="20"/>
-        </w:rPr>
-        <w:t>Verri</w:t>
-      </w:r>
-      <w:proofErr w:type="spellEnd"/>
-      <w:r>
-        <w:rPr>
-          <w:rFonts w:ascii="Arial" w:hAnsi="Arial" w:cs="Arial"/>
-          <w:sz w:val="20"/>
-          <w:szCs w:val="20"/>
-        </w:rPr>
-        <w:t xml:space="preserve">, Claudio </w:t>
-      </w:r>
-      <w:proofErr w:type="spellStart"/>
-      <w:r>
-        <w:rPr>
-          <w:rFonts w:ascii="Arial" w:hAnsi="Arial" w:cs="Arial"/>
-          <w:sz w:val="20"/>
-          <w:szCs w:val="20"/>
-        </w:rPr>
-        <w:t>Frizzarini</w:t>
-      </w:r>
-      <w:proofErr w:type="spellEnd"/>
-      <w:r>
-        <w:rPr>
-          <w:rFonts w:ascii="Arial" w:hAnsi="Arial" w:cs="Arial"/>
-          <w:sz w:val="20"/>
-          <w:szCs w:val="20"/>
-        </w:rPr>
-        <w:t xml:space="preserve">, Thiago Gimenez, Célia </w:t>
-      </w:r>
-      <w:proofErr w:type="spellStart"/>
-      <w:r>
-        <w:rPr>
-          <w:rFonts w:ascii="Arial" w:hAnsi="Arial" w:cs="Arial"/>
-          <w:sz w:val="20"/>
-          <w:szCs w:val="20"/>
-        </w:rPr>
-        <w:t>Taniwaki</w:t>
-      </w:r>
-      <w:proofErr w:type="spellEnd"/>
-      <w:r>
-        <w:rPr>
-          <w:rFonts w:ascii="Arial" w:hAnsi="Arial" w:cs="Arial"/>
-          <w:sz w:val="20"/>
-          <w:szCs w:val="20"/>
-        </w:rPr>
-        <w:t xml:space="preserve"> e a coordenadora socioemocional </w:t>
-      </w:r>
-      <w:proofErr w:type="spellStart"/>
-      <w:r>
-        <w:rPr>
-          <w:rFonts w:ascii="Arial" w:hAnsi="Arial" w:cs="Arial"/>
-          <w:sz w:val="20"/>
-          <w:szCs w:val="20"/>
-        </w:rPr>
-        <w:t>Kaline</w:t>
-      </w:r>
-      <w:proofErr w:type="spellEnd"/>
-      <w:r>
-        <w:rPr>
-          <w:rFonts w:ascii="Arial" w:hAnsi="Arial" w:cs="Arial"/>
-          <w:sz w:val="20"/>
-          <w:szCs w:val="20"/>
-        </w:rPr>
-        <w:t xml:space="preserve"> Barreira. </w:t>
-      </w:r>
-    </w:p>
-    <w:p>
-      <w:pPr>
-        <w:spacing w:after="0"/>
-        <w:jc w:val="center"/>
-        <w:rPr>
-          <w:rFonts w:ascii="Arial" w:hAnsi="Arial" w:cs="Arial"/>
-          <w:szCs w:val="24"/>
-        </w:rPr>
-      </w:pPr>
-    </w:p>
-    <w:p>
-      <w:pPr>
-        <w:spacing w:after="0"/>
-        <w:jc w:val="center"/>
-        <w:rPr>
-          <w:rFonts w:ascii="Arial" w:hAnsi="Arial" w:cs="Arial"/>
-          <w:szCs w:val="24"/>
-        </w:rPr>
-      </w:pPr>
-    </w:p>
-    <w:p>
-      <w:pPr>
-        <w:spacing w:after="0"/>
-        <w:jc w:val="center"/>
-        <w:rPr>
-          <w:rFonts w:ascii="Arial" w:hAnsi="Arial" w:cs="Arial"/>
-          <w:szCs w:val="24"/>
-        </w:rPr>
-      </w:pPr>
-    </w:p>
-    <w:p>
-      <w:pPr>
-        <w:spacing w:after="0"/>
-        <w:jc w:val="center"/>
-        <w:rPr>
-          <w:rFonts w:ascii="Arial" w:hAnsi="Arial" w:cs="Arial"/>
-          <w:szCs w:val="24"/>
-        </w:rPr>
-      </w:pPr>
-    </w:p>
-    <w:p>
-      <w:pPr>
-        <w:spacing w:after="0"/>
-        <w:jc w:val="both"/>
-        <w:rPr>
-          <w:rFonts w:ascii="Arial" w:hAnsi="Arial" w:cs="Arial"/>
-          <w:szCs w:val="24"/>
-        </w:rPr>
-      </w:pPr>
-    </w:p>
-    <w:p>
-      <w:pPr>
-        <w:spacing w:after="0"/>
-        <w:jc w:val="both"/>
-        <w:rPr>
-          <w:rFonts w:ascii="Arial" w:hAnsi="Arial" w:cs="Arial"/>
-          <w:szCs w:val="24"/>
-        </w:rPr>
-      </w:pPr>
-    </w:p>
-    <w:p>
-      <w:pPr>
-        <w:spacing w:after="0"/>
-        <w:jc w:val="both"/>
-        <w:rPr>
-          <w:rFonts w:ascii="Arial" w:hAnsi="Arial" w:cs="Arial"/>
-          <w:szCs w:val="24"/>
-          <w:u w:val="single"/>
-        </w:rPr>
-      </w:pPr>
-    </w:p>
-    <w:p>
-      <w:pPr>
-        <w:spacing w:after="0"/>
-        <w:jc w:val="both"/>
-        <w:rPr>
-          <w:rFonts w:ascii="Arial" w:hAnsi="Arial" w:cs="Arial"/>
-          <w:szCs w:val="24"/>
-        </w:rPr>
-      </w:pPr>
-    </w:p>
-    <w:p>
-      <w:pPr>
-        <w:spacing w:after="0"/>
-        <w:jc w:val="center"/>
-        <w:rPr>
-          <w:rFonts w:ascii="Arial" w:hAnsi="Arial" w:cs="Arial"/>
-          <w:sz w:val="24"/>
-          <w:szCs w:val="24"/>
-        </w:rPr>
-      </w:pPr>
-      <w:r>
-        <w:rPr>
-          <w:rFonts w:ascii="Arial" w:hAnsi="Arial" w:cs="Arial"/>
-          <w:sz w:val="24"/>
-          <w:szCs w:val="24"/>
-        </w:rPr>
-        <w:t>SÃO PAULO</w:t>
-      </w:r>
-    </w:p>
-    <w:p>
-      <w:pPr>
-        <w:spacing w:after="0"/>
-        <w:jc w:val="center"/>
-        <w:rPr>
-          <w:rFonts w:ascii="Arial" w:hAnsi="Arial" w:cs="Arial"/>
-          <w:sz w:val="24"/>
-          <w:szCs w:val="24"/>
-        </w:rPr>
-      </w:pPr>
-      <w:r>
-        <w:rPr>
-          <w:rFonts w:ascii="Arial" w:hAnsi="Arial" w:cs="Arial"/>
-          <w:sz w:val="24"/>
-          <w:szCs w:val="24"/>
-        </w:rPr>
-        <w:t>2020</w:t>
-      </w:r>
-    </w:p>
-    <w:p>
-      <w:pPr>
-        <w:spacing w:line="360" w:lineRule="auto"/>
+        </w:rPr>
+      </w:pPr>
+      <w:r>
         <w:rPr>
           <w:rFonts w:ascii="Arial" w:hAnsi="Arial" w:cs="Arial"/>
           <w:b/>
           <w:bCs/>
-        </w:rPr>
-      </w:pPr>
-      <w:r>
+          <w:sz w:val="24"/>
+        </w:rPr>
+        <w:t>RESUMO</w:t>
+      </w:r>
+    </w:p>
+    <w:p>
+      <w:pPr>
+        <w:spacing w:line="360" w:lineRule="auto"/>
+        <w:ind w:firstLine="708"/>
+        <w:jc w:val="both"/>
+        <w:rPr>
+          <w:rFonts w:ascii="Arial" w:hAnsi="Arial" w:cs="Arial"/>
+          <w:sz w:val="24"/>
+        </w:rPr>
+      </w:pPr>
+      <w:r>
+        <w:rPr>
+          <w:rFonts w:ascii="Arial" w:hAnsi="Arial" w:cs="Arial"/>
+          <w:sz w:val="24"/>
+        </w:rPr>
+        <w:t xml:space="preserve">Analisando os dados levantados optamos por desenvolver um sistema que ajude Institutos e Empresas na preservação e controle de espécies como tartarugas. A princípio pensamos em desenvolvermos algo que fosse possível controlar a temperatura diretamente no território natural dos ninhos, porem avaliando a usabilidade e os riscos que os sensores correriam de ter interferência </w:t>
+      </w:r>
+      <w:r>
+        <w:rPr>
+          <w:rFonts w:ascii="Arial" w:hAnsi="Arial" w:cs="Arial"/>
+          <w:sz w:val="24"/>
+        </w:rPr>
+        <w:lastRenderedPageBreak/>
+        <w:t xml:space="preserve">exterior, como chuvas intensas, pessoas movendo os dispositivos na areia entre outros, optamos por fazer um sistema que controle a incubação em um ambiente artificial, assim o manuseio e controle de temperaturas poderão ser mais específicos e fáceis de serem controlados não dependendo de um dispositivo extra na areia para resfriar ou aquecer os ovos no ninho. </w:t>
+      </w:r>
+    </w:p>
+    <w:p>
+      <w:pPr>
+        <w:spacing w:line="360" w:lineRule="auto"/>
+        <w:ind w:firstLine="708"/>
+        <w:jc w:val="both"/>
+        <w:rPr>
+          <w:rFonts w:ascii="Arial" w:hAnsi="Arial" w:cs="Arial"/>
+          <w:sz w:val="24"/>
+        </w:rPr>
+      </w:pPr>
+      <w:r>
+        <w:rPr>
+          <w:rFonts w:ascii="Arial" w:hAnsi="Arial" w:cs="Arial"/>
+          <w:sz w:val="24"/>
+        </w:rPr>
+        <w:t xml:space="preserve">Um ninho em um ambiente artificial pode ter sua temperatura facilmente modificada de acordo com a necessidade dos sexos dos embriões, como por exemplo, a caixa onde os ovos estarão inseridos devem estar em uma sala refrigerada ou aquecida e a caixa também deve estar com areia envolvendo os ovos com a temperatura refrigerada ou aquecida, em cada caixa poderá existir um sensor para controlar a temperatura daquele grupo de ovos. </w:t>
+      </w:r>
+    </w:p>
+    <w:p>
+      <w:pPr>
+        <w:spacing w:line="360" w:lineRule="auto"/>
+        <w:ind w:firstLine="708"/>
+        <w:jc w:val="both"/>
+        <w:rPr>
+          <w:rFonts w:ascii="Arial" w:hAnsi="Arial" w:cs="Arial"/>
+          <w:sz w:val="24"/>
+        </w:rPr>
+      </w:pPr>
+      <w:r>
+        <w:rPr>
+          <w:rFonts w:ascii="Arial" w:hAnsi="Arial" w:cs="Arial"/>
+          <w:sz w:val="24"/>
+        </w:rPr>
+        <w:t xml:space="preserve">Nosso sistema inclui sensores de temperaturas, um banco de dados onde as informações coletadas pelos sensores serão armazenadas, uma página Web com gráficos onde essas informações serão exibidas ao usuário do sistema e um site institucional para informar mais sobre o projeto. </w:t>
+      </w:r>
+    </w:p>
+    <w:p>
+      <w:pPr>
+        <w:spacing w:line="360" w:lineRule="auto"/>
         <w:rPr>
           <w:rFonts w:ascii="Arial" w:hAnsi="Arial" w:cs="Arial"/>
           <w:b/>
           <w:bCs/>
           <w:sz w:val="24"/>
         </w:rPr>
-        <w:t>RESUMO</w:t>
-      </w:r>
-    </w:p>
-    <w:p>
-      <w:pPr>
-        <w:spacing w:line="360" w:lineRule="auto"/>
-        <w:ind w:firstLine="708"/>
-        <w:jc w:val="both"/>
-        <w:rPr>
-          <w:rFonts w:ascii="Arial" w:hAnsi="Arial" w:cs="Arial"/>
-          <w:sz w:val="24"/>
-        </w:rPr>
-      </w:pPr>
-      <w:r>
-        <w:rPr>
-          <w:rFonts w:ascii="Arial" w:hAnsi="Arial" w:cs="Arial"/>
-          <w:sz w:val="24"/>
-        </w:rPr>
-        <w:t xml:space="preserve">Analisando os dados levantados optamos por desenvolver um sistema que ajude Institutos e Empresas na preservação e controle de espécies como tartarugas. A princípio pensamos em desenvolvermos algo que fosse possível controlar a temperatura diretamente no território natural dos ninhos, porem </w:t>
-      </w:r>
-      <w:r>
-        <w:rPr>
-          <w:rFonts w:ascii="Arial" w:hAnsi="Arial" w:cs="Arial"/>
-          <w:sz w:val="24"/>
-        </w:rPr>
-        <w:lastRenderedPageBreak/>
-        <w:t xml:space="preserve">avaliando a usabilidade e os riscos que os sensores correriam de ter interferência exterior, como chuvas intensas, pessoas movendo os dispositivos na areia entre outros, optamos por fazer um sistema que controle a incubação em um ambiente artificial, assim o manuseio e controle de temperaturas poderão ser mais específicos e fáceis de serem controlados não dependendo de um dispositivo extra na areia para resfriar ou aquecer os ovos no ninho. </w:t>
-      </w:r>
-    </w:p>
-    <w:p>
-      <w:pPr>
-        <w:spacing w:line="360" w:lineRule="auto"/>
-        <w:ind w:firstLine="708"/>
-        <w:jc w:val="both"/>
-        <w:rPr>
-          <w:rFonts w:ascii="Arial" w:hAnsi="Arial" w:cs="Arial"/>
-          <w:sz w:val="24"/>
-        </w:rPr>
-      </w:pPr>
-      <w:r>
-        <w:rPr>
-          <w:rFonts w:ascii="Arial" w:hAnsi="Arial" w:cs="Arial"/>
-          <w:sz w:val="24"/>
-        </w:rPr>
-        <w:t xml:space="preserve">Um ninho em um ambiente artificial pode ter sua temperatura facilmente modificada de acordo com a necessidade dos sexos dos embriões, como por exemplo, a caixa onde os ovos estarão inseridos devem estar em uma sala refrigerada ou aquecida e a caixa também deve estar com areia envolvendo os ovos com a temperatura refrigerada ou aquecida, em cada caixa poderá existir um sensor para controlar a temperatura daquele grupo de ovos. </w:t>
-      </w:r>
-    </w:p>
-    <w:p>
-      <w:pPr>
-        <w:spacing w:line="360" w:lineRule="auto"/>
-        <w:ind w:firstLine="708"/>
-        <w:jc w:val="both"/>
-        <w:rPr>
-          <w:rFonts w:ascii="Arial" w:hAnsi="Arial" w:cs="Arial"/>
-          <w:sz w:val="24"/>
-        </w:rPr>
-      </w:pPr>
-      <w:r>
-        <w:rPr>
-          <w:rFonts w:ascii="Arial" w:hAnsi="Arial" w:cs="Arial"/>
-          <w:sz w:val="24"/>
-        </w:rPr>
-        <w:t xml:space="preserve">Nosso sistema inclui sensores de temperaturas, um banco de dados onde as informações coletadas pelos sensores serão armazenadas, uma página Web com gráficos onde essas informações serão exibidas ao usuário do sistema e um site institucional para informar mais sobre o projeto. </w:t>
-      </w:r>
-    </w:p>
-    <w:p>
-      <w:pPr>
-        <w:spacing w:line="360" w:lineRule="auto"/>
+      </w:pPr>
+    </w:p>
+    <w:p>
+      <w:pPr>
+        <w:spacing w:line="360" w:lineRule="auto"/>
+        <w:rPr>
+          <w:rFonts w:ascii="Arial" w:hAnsi="Arial" w:cs="Arial"/>
+          <w:sz w:val="24"/>
+        </w:rPr>
+      </w:pPr>
+      <w:r>
         <w:rPr>
           <w:rFonts w:ascii="Arial" w:hAnsi="Arial" w:cs="Arial"/>
           <w:b/>
           <w:bCs/>
           <w:sz w:val="24"/>
         </w:rPr>
-      </w:pPr>
-    </w:p>
-    <w:p>
-      <w:pPr>
-        <w:spacing w:line="360" w:lineRule="auto"/>
-        <w:rPr>
-          <w:rFonts w:ascii="Arial" w:hAnsi="Arial" w:cs="Arial"/>
-          <w:sz w:val="24"/>
-        </w:rPr>
-      </w:pPr>
-      <w:r>
+        <w:t>PALAVRAS-CHAVE:</w:t>
+      </w:r>
+      <w:r>
+        <w:rPr>
+          <w:rFonts w:ascii="Arial" w:hAnsi="Arial" w:cs="Arial"/>
+          <w:sz w:val="24"/>
+        </w:rPr>
+        <w:t xml:space="preserve"> </w:t>
+      </w:r>
+      <w:r>
+        <w:rPr>
+          <w:rFonts w:ascii="Arial" w:hAnsi="Arial" w:cs="Arial"/>
+          <w:b/>
+          <w:sz w:val="24"/>
+        </w:rPr>
+        <w:t xml:space="preserve">tartarugas, incubação, </w:t>
+      </w:r>
+      <w:proofErr w:type="spellStart"/>
+      <w:r>
+        <w:rPr>
+          <w:rFonts w:ascii="Arial" w:hAnsi="Arial" w:cs="Arial"/>
+          <w:b/>
+          <w:sz w:val="24"/>
+        </w:rPr>
+        <w:t>turtlelife</w:t>
+      </w:r>
+      <w:proofErr w:type="spellEnd"/>
+      <w:r>
+        <w:rPr>
+          <w:rFonts w:ascii="Arial" w:hAnsi="Arial" w:cs="Arial"/>
+          <w:b/>
+          <w:sz w:val="24"/>
+        </w:rPr>
+        <w:t>, vida marinha e sensor.</w:t>
+      </w:r>
+    </w:p>
+    <w:p>
+      <w:pPr>
+        <w:rPr>
+          <w:rFonts w:ascii="Arial" w:hAnsi="Arial" w:cs="Arial"/>
+        </w:rPr>
+      </w:pPr>
+    </w:p>
+    <w:p>
+      <w:pPr>
+        <w:jc w:val="center"/>
+        <w:rPr>
+          <w:rFonts w:ascii="Arial" w:hAnsi="Arial" w:cs="Arial"/>
+        </w:rPr>
+      </w:pPr>
+    </w:p>
+    <w:p>
+      <w:pPr>
+        <w:jc w:val="center"/>
+        <w:rPr>
+          <w:rFonts w:ascii="Arial" w:hAnsi="Arial" w:cs="Arial"/>
+        </w:rPr>
+      </w:pPr>
+    </w:p>
+    <w:p>
+      <w:pPr>
+        <w:jc w:val="center"/>
+        <w:rPr>
+          <w:rFonts w:ascii="Arial" w:hAnsi="Arial" w:cs="Arial"/>
+        </w:rPr>
+      </w:pPr>
+    </w:p>
+    <w:p>
+      <w:pPr>
+        <w:rPr>
+          <w:rFonts w:ascii="Arial" w:hAnsi="Arial" w:cs="Arial"/>
+        </w:rPr>
+      </w:pPr>
+    </w:p>
+    <w:p>
+      <w:pPr>
+        <w:rPr>
+          <w:rFonts w:ascii="Arial" w:hAnsi="Arial" w:cs="Arial"/>
+        </w:rPr>
+      </w:pPr>
+    </w:p>
+    <w:p>
+      <w:pPr>
+        <w:rPr>
+          <w:rFonts w:ascii="Arial" w:hAnsi="Arial" w:cs="Arial"/>
+        </w:rPr>
+      </w:pPr>
+    </w:p>
+    <w:p>
+      <w:pPr>
+        <w:spacing w:line="360" w:lineRule="auto"/>
         <w:rPr>
           <w:rFonts w:ascii="Arial" w:hAnsi="Arial" w:cs="Arial"/>
           <w:b/>
           <w:bCs/>
           <w:sz w:val="24"/>
-        </w:rPr>
-        <w:t>PALAVRAS-CHAVE:</w:t>
-      </w:r>
-      <w:r>
-        <w:rPr>
-          <w:rFonts w:ascii="Arial" w:hAnsi="Arial" w:cs="Arial"/>
-          <w:sz w:val="24"/>
-        </w:rPr>
-        <w:t xml:space="preserve"> </w:t>
-      </w:r>
-      <w:r>
-        <w:rPr>
-          <w:rFonts w:ascii="Arial" w:hAnsi="Arial" w:cs="Arial"/>
-          <w:b/>
-          <w:sz w:val="24"/>
-        </w:rPr>
-        <w:t xml:space="preserve">tartarugas, incubação, </w:t>
-      </w:r>
-      <w:proofErr w:type="spellStart"/>
-      <w:r>
-        <w:rPr>
-          <w:rFonts w:ascii="Arial" w:hAnsi="Arial" w:cs="Arial"/>
-          <w:b/>
-          <w:sz w:val="24"/>
-        </w:rPr>
-        <w:t>turtlelife</w:t>
-      </w:r>
-      <w:proofErr w:type="spellEnd"/>
-      <w:r>
-        <w:rPr>
-          <w:rFonts w:ascii="Arial" w:hAnsi="Arial" w:cs="Arial"/>
-          <w:b/>
-          <w:sz w:val="24"/>
-        </w:rPr>
-        <w:t>, vida marinha e sensor.</w:t>
-      </w:r>
-    </w:p>
-    <w:p>
-      <w:pPr>
-        <w:rPr>
-          <w:rFonts w:ascii="Arial" w:hAnsi="Arial" w:cs="Arial"/>
-        </w:rPr>
-      </w:pPr>
-    </w:p>
-    <w:p>
-      <w:pPr>
-        <w:jc w:val="center"/>
-        <w:rPr>
-          <w:rFonts w:ascii="Arial" w:hAnsi="Arial" w:cs="Arial"/>
-        </w:rPr>
-      </w:pPr>
-    </w:p>
-    <w:p>
-      <w:pPr>
-        <w:jc w:val="center"/>
-        <w:rPr>
-          <w:rFonts w:ascii="Arial" w:hAnsi="Arial" w:cs="Arial"/>
-        </w:rPr>
-      </w:pPr>
-    </w:p>
-    <w:p>
-      <w:pPr>
-        <w:jc w:val="center"/>
-        <w:rPr>
-          <w:rFonts w:ascii="Arial" w:hAnsi="Arial" w:cs="Arial"/>
-        </w:rPr>
-      </w:pPr>
-    </w:p>
-    <w:p>
-      <w:pPr>
-        <w:rPr>
-          <w:rFonts w:ascii="Arial" w:hAnsi="Arial" w:cs="Arial"/>
-        </w:rPr>
-      </w:pPr>
-    </w:p>
-    <w:p>
-      <w:pPr>
-        <w:rPr>
-          <w:rFonts w:ascii="Arial" w:hAnsi="Arial" w:cs="Arial"/>
-        </w:rPr>
-      </w:pPr>
-    </w:p>
-    <w:p>
-      <w:pPr>
-        <w:rPr>
-          <w:rFonts w:ascii="Arial" w:hAnsi="Arial" w:cs="Arial"/>
-        </w:rPr>
-      </w:pPr>
-    </w:p>
-    <w:p>
-      <w:pPr>
-        <w:spacing w:line="360" w:lineRule="auto"/>
+          <w:lang w:val="en-US"/>
+        </w:rPr>
+      </w:pPr>
+      <w:r>
         <w:rPr>
           <w:rFonts w:ascii="Arial" w:hAnsi="Arial" w:cs="Arial"/>
           <w:b/>
@@ -1332,29 +1328,29 @@
           <w:sz w:val="24"/>
           <w:lang w:val="en-US"/>
         </w:rPr>
-      </w:pPr>
-      <w:r>
-        <w:rPr>
-          <w:rFonts w:ascii="Arial" w:hAnsi="Arial" w:cs="Arial"/>
-          <w:b/>
+        <w:t>ABSTRACT</w:t>
+      </w:r>
+    </w:p>
+    <w:p>
+      <w:pPr>
+        <w:spacing w:line="360" w:lineRule="auto"/>
+        <w:ind w:firstLine="708"/>
+        <w:rPr>
+          <w:rFonts w:ascii="Arial" w:hAnsi="Arial" w:cs="Arial"/>
           <w:bCs/>
           <w:sz w:val="24"/>
           <w:lang w:val="en-US"/>
         </w:rPr>
-        <w:t>ABSTRACT</w:t>
-      </w:r>
-    </w:p>
-    <w:p>
-      <w:pPr>
-        <w:spacing w:line="360" w:lineRule="auto"/>
-        <w:ind w:firstLine="708"/>
+      </w:pPr>
+      <w:r>
         <w:rPr>
           <w:rFonts w:ascii="Arial" w:hAnsi="Arial" w:cs="Arial"/>
           <w:bCs/>
           <w:sz w:val="24"/>
           <w:lang w:val="en-US"/>
         </w:rPr>
-      </w:pPr>
+        <w:t xml:space="preserve">Analyzing the data collected, we chose to develop a system that helps Institutes and Companies in the preservation and control of species such as turtles. At first we thought of developing something that would be possible to control the temperature directly in the natural territory of the nests, but evaluating the usability and the risks that the sensors would run from having </w:t>
+      </w:r>
       <w:r>
         <w:rPr>
           <w:rFonts w:ascii="Arial" w:hAnsi="Arial" w:cs="Arial"/>
@@ -1362,17 +1358,8 @@
           <w:sz w:val="24"/>
           <w:lang w:val="en-US"/>
         </w:rPr>
-        <w:t xml:space="preserve">Analyzing the data collected, we chose to develop a system that helps Institutes and Companies in the preservation and control of species such as turtles. At first we thought of developing something that would be possible to control the temperature directly in the natural territory of the nests, but </w:t>
-      </w:r>
-      <w:r>
-        <w:rPr>
-          <w:rFonts w:ascii="Arial" w:hAnsi="Arial" w:cs="Arial"/>
-          <w:bCs/>
-          <w:sz w:val="24"/>
-          <w:lang w:val="en-US"/>
-        </w:rPr>
         <w:lastRenderedPageBreak/>
-        <w:t>evaluating the usability and the risks that the sensors would run from having outside interference, such as intense rains, people moving the devices in the sand, among others, we chose to make a system that controls the incubation in an artificial environment, so the handling and temperature control can be more specific and easy to be controlled, not depending on an extra device in the sand to cool or heat the eggs in the nest.</w:t>
+        <w:t>outside interference, such as intense rains, people moving the devices in the sand, among others, we chose to make a system that controls the incubation in an artificial environment, so the handling and temperature control can be more specific and easy to be controlled, not depending on an extra device in the sand to cool or heat the eggs in the nest.</w:t>
       </w:r>
     </w:p>
     <w:p>
@@ -7190,6 +7177,7 @@
     <w:lsdException w:name="HTML Sample" w:semiHidden="1" w:unhideWhenUsed="1"/>
     <w:lsdException w:name="HTML Typewriter" w:semiHidden="1" w:unhideWhenUsed="1"/>
     <w:lsdException w:name="HTML Variable" w:semiHidden="1" w:unhideWhenUsed="1"/>
+    <w:lsdException w:name="Normal Table" w:semiHidden="1" w:unhideWhenUsed="1"/>
     <w:lsdException w:name="annotation subject" w:semiHidden="1" w:unhideWhenUsed="1"/>
     <w:lsdException w:name="No List" w:semiHidden="1" w:unhideWhenUsed="1"/>
     <w:lsdException w:name="Outline List 1" w:semiHidden="1" w:unhideWhenUsed="1"/>
@@ -7232,8 +7220,11 @@
     <w:lsdException w:name="Table Contemporary" w:semiHidden="1" w:unhideWhenUsed="1"/>
     <w:lsdException w:name="Table Elegant" w:semiHidden="1" w:unhideWhenUsed="1"/>
     <w:lsdException w:name="Table Professional" w:semiHidden="1" w:unhideWhenUsed="1"/>
+    <w:lsdException w:name="Table Subtle 1" w:semiHidden="1" w:unhideWhenUsed="1"/>
     <w:lsdException w:name="Table Subtle 2" w:semiHidden="1" w:unhideWhenUsed="1"/>
     <w:lsdException w:name="Table Web 1" w:semiHidden="1" w:unhideWhenUsed="1"/>
+    <w:lsdException w:name="Table Web 2" w:semiHidden="1" w:unhideWhenUsed="1"/>
+    <w:lsdException w:name="Table Web 3" w:semiHidden="1" w:unhideWhenUsed="1"/>
     <w:lsdException w:name="Balloon Text" w:semiHidden="1" w:unhideWhenUsed="1"/>
     <w:lsdException w:name="Table Grid" w:uiPriority="39"/>
     <w:lsdException w:name="Table Theme" w:semiHidden="1" w:unhideWhenUsed="1"/>

</xml_diff>